<commit_message>
Docs: allinea Requisiti e Project Plan alla versione mobile
- Aggiornata terminologia e riferimenti per coerente impostazione “mobile” (rimosse ambiguità desktop)
- Allineate sezioni dei requisiti alle funzionalità effettivamente implementate
- Corrette frasi su flusso d’accesso e parti non implementate (schede/documenti) in modo consistente con lo stato del sistema
</commit_message>
<xml_diff>
--- a/documenti/Requisiti.docx
+++ b/documenti/Requisiti.docx
@@ -171,16 +171,16 @@
         <w:rPr>
           <w:b/>
           <w:bCs/>
-          <w:color w:val="000000" w:themeColor="text1"/>
-          <w:sz w:val="26"/>
-          <w:szCs w:val="26"/>
-        </w:rPr>
-      </w:pPr>
-      <w:r>
-        <w:rPr>
-          <w:b/>
-          <w:bCs/>
-          <w:color w:val="000000" w:themeColor="text1"/>
+          <w:color w:val="0F9ED5" w:themeColor="accent4"/>
+          <w:sz w:val="26"/>
+          <w:szCs w:val="26"/>
+        </w:rPr>
+      </w:pPr>
+      <w:r>
+        <w:rPr>
+          <w:b/>
+          <w:bCs/>
+          <w:color w:val="0F9ED5" w:themeColor="accent4"/>
           <w:sz w:val="26"/>
           <w:szCs w:val="26"/>
         </w:rPr>
@@ -233,7 +233,6 @@
         <w:t xml:space="preserve">Engineering rappresenta una fase fondamentale nello sviluppo del progetto </w:t>
       </w:r>
       <w:proofErr w:type="spellStart"/>
-      <w:proofErr w:type="gramStart"/>
       <w:r>
         <w:rPr>
           <w:i/>
@@ -245,7 +244,6 @@
         <w:t>GestionePalestra</w:t>
       </w:r>
       <w:proofErr w:type="spellEnd"/>
-      <w:proofErr w:type="gramEnd"/>
       <w:r>
         <w:rPr>
           <w:color w:val="000000" w:themeColor="text1"/>
@@ -288,25 +286,7 @@
           <w:sz w:val="26"/>
           <w:szCs w:val="26"/>
         </w:rPr>
-        <w:t xml:space="preserve"> dei requisiti è stato effettuato attraverso un confronto iterativo tra i membri </w:t>
-      </w:r>
-      <w:proofErr w:type="gramStart"/>
-      <w:r>
-        <w:rPr>
-          <w:color w:val="000000" w:themeColor="text1"/>
-          <w:sz w:val="26"/>
-          <w:szCs w:val="26"/>
-        </w:rPr>
-        <w:t>del team</w:t>
-      </w:r>
-      <w:proofErr w:type="gramEnd"/>
-      <w:r>
-        <w:rPr>
-          <w:color w:val="000000" w:themeColor="text1"/>
-          <w:sz w:val="26"/>
-          <w:szCs w:val="26"/>
-        </w:rPr>
-        <w:t>, seguendo un approccio incrementale: ogni funzionalità è stata discussa, analizzata e successivamente integrata nel modello dei casi d’uso, con l’obiettivo di costruire una piattaforma coerente, utilizzabile e scalabile.</w:t>
+        <w:t xml:space="preserve"> dei requisiti è stato effettuato attraverso un confronto iterativo tra i membri del team, seguendo un approccio incrementale: ogni funzionalità è stata discussa, analizzata e successivamente integrata nel modello dei casi d’uso, con l’obiettivo di costruire una piattaforma coerente, utilizzabile e scalabile.</w:t>
       </w:r>
     </w:p>
     <w:p>
@@ -349,7 +329,6 @@
         <w:t xml:space="preserve">Lo scopo del presente documento è descrivere in maniera chiara e strutturata tutti i requisiti del progetto </w:t>
       </w:r>
       <w:proofErr w:type="spellStart"/>
-      <w:proofErr w:type="gramStart"/>
       <w:r>
         <w:rPr>
           <w:i/>
@@ -361,7 +340,6 @@
         <w:t>GestionePalestra</w:t>
       </w:r>
       <w:proofErr w:type="spellEnd"/>
-      <w:proofErr w:type="gramEnd"/>
       <w:r>
         <w:rPr>
           <w:color w:val="000000" w:themeColor="text1"/>
@@ -485,7 +463,33 @@
           <w:szCs w:val="26"/>
         </w:rPr>
         <w:lastRenderedPageBreak/>
-        <w:t>mettere a disposizione un sistema flessibile e ampliabile che possa evolversi nel tempo, anche verso versioni mobile;</w:t>
+        <w:t xml:space="preserve">mettere a disposizione un sistema flessibile e ampliabile, con </w:t>
+      </w:r>
+      <w:r>
+        <w:rPr>
+          <w:b/>
+          <w:bCs/>
+          <w:color w:val="000000" w:themeColor="text1"/>
+          <w:sz w:val="26"/>
+          <w:szCs w:val="26"/>
+        </w:rPr>
+        <w:t>interfaccia progettata in ottica mobile-first</w:t>
+      </w:r>
+      <w:r>
+        <w:rPr>
+          <w:color w:val="000000" w:themeColor="text1"/>
+          <w:sz w:val="26"/>
+          <w:szCs w:val="26"/>
+        </w:rPr>
+        <w:t>, e predisposto ad evoluzioni future</w:t>
+      </w:r>
+      <w:r>
+        <w:rPr>
+          <w:color w:val="000000" w:themeColor="text1"/>
+          <w:sz w:val="26"/>
+          <w:szCs w:val="26"/>
+        </w:rPr>
+        <w:t>;</w:t>
       </w:r>
     </w:p>
     <w:p>
@@ -761,11 +765,21 @@
       <w:proofErr w:type="spellEnd"/>
       <w:r>
         <w:rPr>
-          <w:color w:val="000000" w:themeColor="text1"/>
-          <w:sz w:val="26"/>
-          <w:szCs w:val="26"/>
-        </w:rPr>
-        <w:t xml:space="preserve"> → redige e aggiorna le schede di allenamento.</w:t>
+          <w:b/>
+          <w:bCs/>
+          <w:color w:val="000000" w:themeColor="text1"/>
+          <w:sz w:val="26"/>
+          <w:szCs w:val="26"/>
+        </w:rPr>
+        <w:t xml:space="preserve"> </w:t>
+      </w:r>
+      <w:r>
+        <w:rPr>
+          <w:color w:val="000000" w:themeColor="text1"/>
+          <w:sz w:val="26"/>
+          <w:szCs w:val="26"/>
+        </w:rPr>
+        <w:t>→ gestisce consulenze e fornisce indicazioni/schede di allenamento durante la visita (attualmente rilasciate in forma cartacea).</w:t>
       </w:r>
     </w:p>
     <w:p>
@@ -789,15 +803,15 @@
           <w:sz w:val="26"/>
           <w:szCs w:val="26"/>
         </w:rPr>
-        <w:t>Nutrizionista</w:t>
-      </w:r>
-      <w:r>
-        <w:rPr>
-          <w:color w:val="000000" w:themeColor="text1"/>
-          <w:sz w:val="26"/>
-          <w:szCs w:val="26"/>
-        </w:rPr>
-        <w:t xml:space="preserve"> → scrive e modifica diete personalizzate.</w:t>
+        <w:t xml:space="preserve">Nutrizionista → </w:t>
+      </w:r>
+      <w:r>
+        <w:rPr>
+          <w:color w:val="000000" w:themeColor="text1"/>
+          <w:sz w:val="26"/>
+          <w:szCs w:val="26"/>
+        </w:rPr>
+        <w:t>gestisce consulenze nutrizionali e fornisce diete personalizzate durante la visita (attualmente rilasciate in forma cartacea).</w:t>
       </w:r>
     </w:p>
     <w:p>
@@ -957,10 +971,10 @@
         <w:tblLook w:val="04A0" w:firstRow="1" w:lastRow="0" w:firstColumn="1" w:lastColumn="0" w:noHBand="0" w:noVBand="1"/>
       </w:tblPr>
       <w:tblGrid>
-        <w:gridCol w:w="2397"/>
-        <w:gridCol w:w="1961"/>
-        <w:gridCol w:w="2446"/>
-        <w:gridCol w:w="2824"/>
+        <w:gridCol w:w="2247"/>
+        <w:gridCol w:w="2121"/>
+        <w:gridCol w:w="2170"/>
+        <w:gridCol w:w="3090"/>
       </w:tblGrid>
       <w:tr>
         <w:trPr>
@@ -992,6 +1006,7 @@
                 <w:sz w:val="26"/>
                 <w:szCs w:val="26"/>
               </w:rPr>
+              <w:lastRenderedPageBreak/>
               <w:t>Must Have</w:t>
             </w:r>
           </w:p>
@@ -1145,7 +1160,7 @@
                 <w:sz w:val="26"/>
                 <w:szCs w:val="26"/>
               </w:rPr>
-              <w:t>Accesso all’app senza abbonamento</w:t>
+              <w:t>—</w:t>
             </w:r>
           </w:p>
         </w:tc>
@@ -1195,7 +1210,25 @@
                 <w:sz w:val="26"/>
                 <w:szCs w:val="26"/>
               </w:rPr>
-              <w:t>Versione mobile (possibile futuro sviluppo)</w:t>
+              <w:t xml:space="preserve">Notifiche </w:t>
+            </w:r>
+            <w:proofErr w:type="spellStart"/>
+            <w:r>
+              <w:rPr>
+                <w:color w:val="000000" w:themeColor="text1"/>
+                <w:sz w:val="26"/>
+                <w:szCs w:val="26"/>
+              </w:rPr>
+              <w:t>push</w:t>
+            </w:r>
+            <w:proofErr w:type="spellEnd"/>
+            <w:r>
+              <w:rPr>
+                <w:color w:val="000000" w:themeColor="text1"/>
+                <w:sz w:val="26"/>
+                <w:szCs w:val="26"/>
+              </w:rPr>
+              <w:t xml:space="preserve"> e statistiche</w:t>
             </w:r>
           </w:p>
         </w:tc>
@@ -1250,7 +1283,6 @@
                 <w:sz w:val="26"/>
                 <w:szCs w:val="26"/>
               </w:rPr>
-              <w:lastRenderedPageBreak/>
               <w:t>Sottoscrizione abbonamenti</w:t>
             </w:r>
           </w:p>
@@ -1356,7 +1388,7 @@
                 <w:sz w:val="26"/>
                 <w:szCs w:val="26"/>
               </w:rPr>
-              <w:t>Prenotazione sale</w:t>
+              <w:t>Prenotazione corsi</w:t>
             </w:r>
           </w:p>
         </w:tc>
@@ -1406,7 +1438,7 @@
                 <w:sz w:val="26"/>
                 <w:szCs w:val="26"/>
               </w:rPr>
-              <w:t>Gamification</w:t>
+              <w:t>—</w:t>
             </w:r>
           </w:p>
         </w:tc>
@@ -1669,7 +1701,25 @@
           <w:sz w:val="26"/>
           <w:szCs w:val="26"/>
         </w:rPr>
-        <w:t>Il cliente deve poter accedere all’app anche senza abbonamento attivo, limitandosi però alle funzioni di consultazione.</w:t>
+        <w:t xml:space="preserve">Il cliente può accedere all’app </w:t>
+      </w:r>
+      <w:r>
+        <w:rPr>
+          <w:b/>
+          <w:bCs/>
+          <w:color w:val="000000" w:themeColor="text1"/>
+          <w:sz w:val="26"/>
+          <w:szCs w:val="26"/>
+        </w:rPr>
+        <w:t>solo con un abbonamento attivo</w:t>
+      </w:r>
+      <w:r>
+        <w:rPr>
+          <w:color w:val="000000" w:themeColor="text1"/>
+          <w:sz w:val="26"/>
+          <w:szCs w:val="26"/>
+        </w:rPr>
+        <w:t>; in caso di login senza abbonamento, il sistema lo reindirizza alla sottoscrizione dell’abbonamento prima di consentire l’accesso alle funzionalità.</w:t>
       </w:r>
     </w:p>
     <w:p>
@@ -1691,7 +1741,7 @@
           <w:sz w:val="26"/>
           <w:szCs w:val="26"/>
         </w:rPr>
-        <w:t>L’utente può registrarsi, modificare i propri dati e visualizzare lo stato del proprio abbonamento.</w:t>
+        <w:t>L’utente può registrarsi e visualizzare lo stato del proprio abbonamento (tipologia e informazioni principali, come scadenza/attivazione).</w:t>
       </w:r>
     </w:p>
     <w:p>
@@ -1801,28 +1851,6 @@
           <w:sz w:val="26"/>
           <w:szCs w:val="26"/>
         </w:rPr>
-        <w:t>L’utente può sospendere temporaneamente un abbonamento.</w:t>
-      </w:r>
-    </w:p>
-    <w:p>
-      <w:pPr>
-        <w:numPr>
-          <w:ilvl w:val="0"/>
-          <w:numId w:val="9"/>
-        </w:numPr>
-        <w:jc w:val="both"/>
-        <w:rPr>
-          <w:color w:val="000000" w:themeColor="text1"/>
-          <w:sz w:val="26"/>
-          <w:szCs w:val="26"/>
-        </w:rPr>
-      </w:pPr>
-      <w:r>
-        <w:rPr>
-          <w:color w:val="000000" w:themeColor="text1"/>
-          <w:sz w:val="26"/>
-          <w:szCs w:val="26"/>
-        </w:rPr>
         <w:t>Il pagamento dell’abbonamento viene gestito tramite apposita funzionalità (“</w:t>
       </w:r>
       <w:proofErr w:type="spellStart"/>
@@ -1885,7 +1913,8 @@
           <w:sz w:val="26"/>
           <w:szCs w:val="26"/>
         </w:rPr>
-        <w:t>L’utente può verificare la disponibilità delle sale.</w:t>
+        <w:lastRenderedPageBreak/>
+        <w:t>L’utente può verificare la disponibilità delle aree della palestra e i servizi offerti.</w:t>
       </w:r>
     </w:p>
     <w:p>
@@ -1907,8 +1936,7 @@
           <w:sz w:val="26"/>
           <w:szCs w:val="26"/>
         </w:rPr>
-        <w:lastRenderedPageBreak/>
-        <w:t>L’utente può prenotare una sala.</w:t>
+        <w:t>L’utente può prenotare un corso; la sala in cui si svolge la lezione viene associata automaticamente dal sistema in base alla pianificazione del corso.</w:t>
       </w:r>
     </w:p>
     <w:p>
@@ -1930,14 +1958,37 @@
           <w:sz w:val="26"/>
           <w:szCs w:val="26"/>
         </w:rPr>
-        <w:t>Le sale possono essere liberate al termine dell’utilizzo.</w:t>
-      </w:r>
-    </w:p>
-    <w:p>
-      <w:pPr>
+        <w:t>La sala corsi può ospitare uno o più corsi programmati.</w:t>
+      </w:r>
+    </w:p>
+    <w:p>
+      <w:pPr>
+        <w:jc w:val="both"/>
+        <w:rPr>
+          <w:b/>
+          <w:bCs/>
+          <w:color w:val="0F4761" w:themeColor="accent1" w:themeShade="BF"/>
+          <w:sz w:val="26"/>
+          <w:szCs w:val="26"/>
+        </w:rPr>
+      </w:pPr>
+      <w:r>
+        <w:rPr>
+          <w:b/>
+          <w:bCs/>
+          <w:color w:val="0F4761" w:themeColor="accent1" w:themeShade="BF"/>
+          <w:sz w:val="26"/>
+          <w:szCs w:val="26"/>
+        </w:rPr>
+        <w:t>5.4 Gestione Consulenze</w:t>
+      </w:r>
+    </w:p>
+    <w:p>
+      <w:pPr>
+        <w:pStyle w:val="Paragrafoelenco"/>
         <w:numPr>
           <w:ilvl w:val="0"/>
-          <w:numId w:val="10"/>
+          <w:numId w:val="15"/>
         </w:numPr>
         <w:jc w:val="both"/>
         <w:rPr>
@@ -1952,36 +2003,15 @@
           <w:sz w:val="26"/>
           <w:szCs w:val="26"/>
         </w:rPr>
-        <w:t>La sala corsi può ospitare uno o più corsi programmati.</w:t>
-      </w:r>
-    </w:p>
-    <w:p>
-      <w:pPr>
-        <w:jc w:val="both"/>
-        <w:rPr>
-          <w:b/>
-          <w:bCs/>
-          <w:color w:val="0F4761" w:themeColor="accent1" w:themeShade="BF"/>
-          <w:sz w:val="26"/>
-          <w:szCs w:val="26"/>
-        </w:rPr>
-      </w:pPr>
-      <w:r>
-        <w:rPr>
-          <w:b/>
-          <w:bCs/>
-          <w:color w:val="0F4761" w:themeColor="accent1" w:themeShade="BF"/>
-          <w:sz w:val="26"/>
-          <w:szCs w:val="26"/>
-        </w:rPr>
-        <w:t>5.4 Gestione Consulenze</w:t>
-      </w:r>
-    </w:p>
-    <w:p>
-      <w:pPr>
+        <w:t>Il cliente può prenotare una consulenza con personal trainer o nutrizionista.</w:t>
+      </w:r>
+    </w:p>
+    <w:p>
+      <w:pPr>
+        <w:pStyle w:val="Paragrafoelenco"/>
         <w:numPr>
           <w:ilvl w:val="0"/>
-          <w:numId w:val="11"/>
+          <w:numId w:val="15"/>
         </w:numPr>
         <w:jc w:val="both"/>
         <w:rPr>
@@ -1996,14 +2026,15 @@
           <w:sz w:val="26"/>
           <w:szCs w:val="26"/>
         </w:rPr>
-        <w:t>Il cliente può prenotare una consulenza con personal trainer o nutrizionista.</w:t>
-      </w:r>
-    </w:p>
-    <w:p>
-      <w:pPr>
+        <w:t xml:space="preserve"> Il sistema mostra le disponibilità degli specialisti e impedisce la prenotazione in fasce orarie non compatibili con l’orario indicato.</w:t>
+      </w:r>
+    </w:p>
+    <w:p>
+      <w:pPr>
+        <w:pStyle w:val="Paragrafoelenco"/>
         <w:numPr>
           <w:ilvl w:val="0"/>
-          <w:numId w:val="11"/>
+          <w:numId w:val="15"/>
         </w:numPr>
         <w:jc w:val="both"/>
         <w:rPr>
@@ -2018,14 +2049,37 @@
           <w:sz w:val="26"/>
           <w:szCs w:val="26"/>
         </w:rPr>
-        <w:t>L’utente può verificare la disponibilità degli specialisti.</w:t>
-      </w:r>
-    </w:p>
-    <w:p>
-      <w:pPr>
+        <w:t>Il cliente può visualizzare le consulenze prenotate ed eventualmente disdirle.</w:t>
+      </w:r>
+    </w:p>
+    <w:p>
+      <w:pPr>
+        <w:jc w:val="both"/>
+        <w:rPr>
+          <w:b/>
+          <w:bCs/>
+          <w:color w:val="0F4761" w:themeColor="accent1" w:themeShade="BF"/>
+          <w:sz w:val="26"/>
+          <w:szCs w:val="26"/>
+        </w:rPr>
+      </w:pPr>
+      <w:r>
+        <w:rPr>
+          <w:b/>
+          <w:bCs/>
+          <w:color w:val="0F4761" w:themeColor="accent1" w:themeShade="BF"/>
+          <w:sz w:val="26"/>
+          <w:szCs w:val="26"/>
+        </w:rPr>
+        <w:t>5.5 Funzionalità previste ma non implementate</w:t>
+      </w:r>
+    </w:p>
+    <w:p>
+      <w:pPr>
+        <w:pStyle w:val="Paragrafoelenco"/>
         <w:numPr>
           <w:ilvl w:val="0"/>
-          <w:numId w:val="11"/>
+          <w:numId w:val="17"/>
         </w:numPr>
         <w:jc w:val="both"/>
         <w:rPr>
@@ -2040,36 +2094,15 @@
           <w:sz w:val="26"/>
           <w:szCs w:val="26"/>
         </w:rPr>
-        <w:t>Il dipendente (in base al ruolo) può approvare o modificare la consulenza richiesta.</w:t>
-      </w:r>
-    </w:p>
-    <w:p>
-      <w:pPr>
-        <w:jc w:val="both"/>
-        <w:rPr>
-          <w:b/>
-          <w:bCs/>
-          <w:color w:val="0F4761" w:themeColor="accent1" w:themeShade="BF"/>
-          <w:sz w:val="26"/>
-          <w:szCs w:val="26"/>
-        </w:rPr>
-      </w:pPr>
-      <w:r>
-        <w:rPr>
-          <w:b/>
-          <w:bCs/>
-          <w:color w:val="0F4761" w:themeColor="accent1" w:themeShade="BF"/>
-          <w:sz w:val="26"/>
-          <w:szCs w:val="26"/>
-        </w:rPr>
-        <w:t>5.5 Gestione Documenti</w:t>
-      </w:r>
-    </w:p>
-    <w:p>
-      <w:pPr>
+        <w:t>L’utente può sospendere temporaneamente un abbonamento.</w:t>
+      </w:r>
+    </w:p>
+    <w:p>
+      <w:pPr>
+        <w:pStyle w:val="Paragrafoelenco"/>
         <w:numPr>
           <w:ilvl w:val="0"/>
-          <w:numId w:val="12"/>
+          <w:numId w:val="17"/>
         </w:numPr>
         <w:jc w:val="both"/>
         <w:rPr>
@@ -2084,14 +2117,15 @@
           <w:sz w:val="26"/>
           <w:szCs w:val="26"/>
         </w:rPr>
-        <w:t>Il dipendente può rilasciare documenti relativi alla palestra o agli utenti (certificati, informazioni, avvisi).</w:t>
-      </w:r>
-    </w:p>
-    <w:p>
-      <w:pPr>
+        <w:t>L’utente può modificare i propri dati personali tramite applicazione.</w:t>
+      </w:r>
+    </w:p>
+    <w:p>
+      <w:pPr>
+        <w:pStyle w:val="Paragrafoelenco"/>
         <w:numPr>
           <w:ilvl w:val="0"/>
-          <w:numId w:val="12"/>
+          <w:numId w:val="17"/>
         </w:numPr>
         <w:jc w:val="both"/>
         <w:rPr>
@@ -2106,36 +2140,15 @@
           <w:sz w:val="26"/>
           <w:szCs w:val="26"/>
         </w:rPr>
-        <w:t>Il cliente può visualizzare i documenti rilasciati.</w:t>
-      </w:r>
-    </w:p>
-    <w:p>
-      <w:pPr>
-        <w:jc w:val="both"/>
-        <w:rPr>
-          <w:b/>
-          <w:bCs/>
-          <w:color w:val="0F4761" w:themeColor="accent1" w:themeShade="BF"/>
-          <w:sz w:val="26"/>
-          <w:szCs w:val="26"/>
-        </w:rPr>
-      </w:pPr>
-      <w:r>
-        <w:rPr>
-          <w:b/>
-          <w:bCs/>
-          <w:color w:val="0F4761" w:themeColor="accent1" w:themeShade="BF"/>
-          <w:sz w:val="26"/>
-          <w:szCs w:val="26"/>
-        </w:rPr>
-        <w:t>5.6 Gestione Schede e Programmi</w:t>
-      </w:r>
-    </w:p>
-    <w:p>
-      <w:pPr>
+        <w:t>Il dipendente può rilasciare documenti digitali (certificati, avvisi) e il cliente può consultarli in-app.</w:t>
+      </w:r>
+    </w:p>
+    <w:p>
+      <w:pPr>
+        <w:pStyle w:val="Paragrafoelenco"/>
         <w:numPr>
           <w:ilvl w:val="0"/>
-          <w:numId w:val="13"/>
+          <w:numId w:val="17"/>
         </w:numPr>
         <w:jc w:val="both"/>
         <w:rPr>
@@ -2150,51 +2163,7 @@
           <w:sz w:val="26"/>
           <w:szCs w:val="26"/>
         </w:rPr>
-        <w:t>Il personal trainer può creare e aggiornare la scheda di allenamento dell’utente.</w:t>
-      </w:r>
-    </w:p>
-    <w:p>
-      <w:pPr>
-        <w:numPr>
-          <w:ilvl w:val="0"/>
-          <w:numId w:val="13"/>
-        </w:numPr>
-        <w:jc w:val="both"/>
-        <w:rPr>
-          <w:color w:val="000000" w:themeColor="text1"/>
-          <w:sz w:val="26"/>
-          <w:szCs w:val="26"/>
-        </w:rPr>
-      </w:pPr>
-      <w:r>
-        <w:rPr>
-          <w:color w:val="000000" w:themeColor="text1"/>
-          <w:sz w:val="26"/>
-          <w:szCs w:val="26"/>
-        </w:rPr>
-        <w:t>Il nutrizionista può redigere una dieta personalizzata.</w:t>
-      </w:r>
-    </w:p>
-    <w:p>
-      <w:pPr>
-        <w:numPr>
-          <w:ilvl w:val="0"/>
-          <w:numId w:val="13"/>
-        </w:numPr>
-        <w:jc w:val="both"/>
-        <w:rPr>
-          <w:color w:val="000000" w:themeColor="text1"/>
-          <w:sz w:val="26"/>
-          <w:szCs w:val="26"/>
-        </w:rPr>
-      </w:pPr>
-      <w:r>
-        <w:rPr>
-          <w:color w:val="000000" w:themeColor="text1"/>
-          <w:sz w:val="26"/>
-          <w:szCs w:val="26"/>
-        </w:rPr>
-        <w:t>Il cliente può consultare schede e diete.</w:t>
+        <w:t>Il personal trainer e il nutrizionista possono creare/aggiornare schede e diete consultabili in-app (attualmente consegnate durante la consulenza in forma cartacea).</w:t>
       </w:r>
     </w:p>
     <w:p>
@@ -2216,7 +2185,27 @@
           <w:sz w:val="26"/>
           <w:szCs w:val="26"/>
         </w:rPr>
-        <w:t>5.7 Servizi aggiuntivi</w:t>
+        <w:t>5.</w:t>
+      </w:r>
+      <w:r>
+        <w:rPr>
+          <w:b/>
+          <w:bCs/>
+          <w:color w:val="0F4761" w:themeColor="accent1" w:themeShade="BF"/>
+          <w:sz w:val="26"/>
+          <w:szCs w:val="26"/>
+        </w:rPr>
+        <w:t>6</w:t>
+      </w:r>
+      <w:r>
+        <w:rPr>
+          <w:b/>
+          <w:bCs/>
+          <w:color w:val="0F4761" w:themeColor="accent1" w:themeShade="BF"/>
+          <w:sz w:val="26"/>
+          <w:szCs w:val="26"/>
+        </w:rPr>
+        <w:t xml:space="preserve"> Servizi aggiuntivi</w:t>
       </w:r>
     </w:p>
     <w:p>
@@ -2481,15 +2470,6 @@
           <w:szCs w:val="26"/>
         </w:rPr>
         <w:t>Il sistema deve essere eseguibile su qualsiasi macchina compatibile con Java.</w:t>
-      </w:r>
-      <w:r>
-        <w:rPr>
-          <w:color w:val="000000" w:themeColor="text1"/>
-          <w:sz w:val="26"/>
-          <w:szCs w:val="26"/>
-        </w:rPr>
-        <w:br/>
-        <w:t>La struttura del codice deve essere estendibile verso versioni mobile future.</w:t>
       </w:r>
     </w:p>
     <w:p>
@@ -2671,7 +2651,6 @@
         <w:t xml:space="preserve">Durante lo sviluppo dell’applicazione </w:t>
       </w:r>
       <w:proofErr w:type="spellStart"/>
-      <w:proofErr w:type="gramStart"/>
       <w:r>
         <w:rPr>
           <w:i/>
@@ -2683,32 +2662,13 @@
         <w:t>GestionePalestra</w:t>
       </w:r>
       <w:proofErr w:type="spellEnd"/>
-      <w:proofErr w:type="gramEnd"/>
-      <w:r>
-        <w:rPr>
-          <w:color w:val="000000" w:themeColor="text1"/>
-          <w:sz w:val="26"/>
-          <w:szCs w:val="26"/>
-        </w:rPr>
-        <w:t xml:space="preserve">, </w:t>
-      </w:r>
-      <w:proofErr w:type="gramStart"/>
-      <w:r>
-        <w:rPr>
-          <w:color w:val="000000" w:themeColor="text1"/>
-          <w:sz w:val="26"/>
-          <w:szCs w:val="26"/>
-        </w:rPr>
-        <w:t>il team</w:t>
-      </w:r>
-      <w:proofErr w:type="gramEnd"/>
-      <w:r>
-        <w:rPr>
-          <w:color w:val="000000" w:themeColor="text1"/>
-          <w:sz w:val="26"/>
-          <w:szCs w:val="26"/>
-        </w:rPr>
-        <w:t xml:space="preserve"> ha definito una serie di proprietà di qualità fondamentali per garantire un prodotto robusto, affidabile e in linea con le aspettative dell’utente finale.</w:t>
+      <w:r>
+        <w:rPr>
+          <w:color w:val="000000" w:themeColor="text1"/>
+          <w:sz w:val="26"/>
+          <w:szCs w:val="26"/>
+        </w:rPr>
+        <w:t>, il team ha definito una serie di proprietà di qualità fondamentali per garantire un prodotto robusto, affidabile e in linea con le aspettative dell’utente finale.</w:t>
       </w:r>
       <w:r>
         <w:rPr>
@@ -3037,7 +2997,6 @@
         </w:rPr>
         <w:br/>
       </w:r>
-      <w:proofErr w:type="gramStart"/>
       <w:r>
         <w:rPr>
           <w:color w:val="000000" w:themeColor="text1"/>
@@ -3045,16 +3004,7 @@
           <w:szCs w:val="26"/>
         </w:rPr>
         <w:lastRenderedPageBreak/>
-        <w:t>Il team</w:t>
-      </w:r>
-      <w:proofErr w:type="gramEnd"/>
-      <w:r>
-        <w:rPr>
-          <w:color w:val="000000" w:themeColor="text1"/>
-          <w:sz w:val="26"/>
-          <w:szCs w:val="26"/>
-        </w:rPr>
-        <w:t xml:space="preserve"> ha applicato una costante documentazione del codice e una gestione delle versioni tramite GitHub che rende il sistema facilmente estendibile e modificabile nel tempo.</w:t>
+        <w:t>Il team ha applicato una costante documentazione del codice e una gestione delle versioni tramite GitHub che rende il sistema facilmente estendibile e modificabile nel tempo.</w:t>
       </w:r>
     </w:p>
     <w:p>
@@ -3321,33 +3271,48 @@
           <w:szCs w:val="26"/>
         </w:rPr>
         <w:br/>
-        <w:t xml:space="preserve">La scelta di un linguaggio indipendente dal sistema operativo permette l’esecuzione dell’applicazione su Windows, </w:t>
-      </w:r>
-      <w:proofErr w:type="spellStart"/>
-      <w:r>
-        <w:rPr>
-          <w:color w:val="000000" w:themeColor="text1"/>
-          <w:sz w:val="26"/>
-          <w:szCs w:val="26"/>
-        </w:rPr>
-        <w:t>macOS</w:t>
-      </w:r>
-      <w:proofErr w:type="spellEnd"/>
-      <w:r>
-        <w:rPr>
-          <w:color w:val="000000" w:themeColor="text1"/>
-          <w:sz w:val="26"/>
-          <w:szCs w:val="26"/>
-        </w:rPr>
-        <w:t xml:space="preserve"> e Linux senza modifiche al codice.</w:t>
-      </w:r>
-      <w:r>
-        <w:rPr>
-          <w:color w:val="000000" w:themeColor="text1"/>
-          <w:sz w:val="26"/>
-          <w:szCs w:val="26"/>
-        </w:rPr>
-        <w:br/>
+      </w:r>
+      <w:r>
+        <w:rPr>
+          <w:color w:val="000000" w:themeColor="text1"/>
+          <w:sz w:val="26"/>
+          <w:szCs w:val="26"/>
+        </w:rPr>
+        <w:t xml:space="preserve">L’applicazione è sviluppata in Java, garantendo portabilità su ambienti compatibili. Inoltre l’interfaccia è stata progettata con un’impostazione </w:t>
+      </w:r>
+      <w:r>
+        <w:rPr>
+          <w:b/>
+          <w:bCs/>
+          <w:color w:val="000000" w:themeColor="text1"/>
+          <w:sz w:val="26"/>
+          <w:szCs w:val="26"/>
+        </w:rPr>
+        <w:t>mobile-first</w:t>
+      </w:r>
+      <w:r>
+        <w:rPr>
+          <w:color w:val="000000" w:themeColor="text1"/>
+          <w:sz w:val="26"/>
+          <w:szCs w:val="26"/>
+        </w:rPr>
+        <w:t>, così da risultare fruibile anche su schermi di dimensioni ridotte.</w:t>
+      </w:r>
+      <w:r>
+        <w:rPr>
+          <w:color w:val="000000" w:themeColor="text1"/>
+          <w:sz w:val="26"/>
+          <w:szCs w:val="26"/>
+          <w:u w:val="single"/>
+        </w:rPr>
+        <w:t xml:space="preserve"> </w:t>
+      </w:r>
+      <w:r>
+        <w:rPr>
+          <w:color w:val="000000" w:themeColor="text1"/>
+          <w:sz w:val="26"/>
+          <w:szCs w:val="26"/>
+        </w:rPr>
         <w:t xml:space="preserve">Inoltre, l’utilizzo di librerie standard garantisce che l’app sia facilmente </w:t>
       </w:r>
       <w:proofErr w:type="spellStart"/>
@@ -4018,6 +3983,119 @@
     </w:lvl>
   </w:abstractNum>
   <w:abstractNum w:abstractNumId="4" w15:restartNumberingAfterBreak="0">
+    <w:nsid w:val="0ED37575"/>
+    <w:multiLevelType w:val="hybridMultilevel"/>
+    <w:tmpl w:val="D67E5756"/>
+    <w:lvl w:ilvl="0" w:tplc="04100001">
+      <w:start w:val="1"/>
+      <w:numFmt w:val="bullet"/>
+      <w:lvlText w:val=""/>
+      <w:lvlJc w:val="left"/>
+      <w:pPr>
+        <w:ind w:left="720" w:hanging="360"/>
+      </w:pPr>
+      <w:rPr>
+        <w:rFonts w:ascii="Symbol" w:hAnsi="Symbol" w:hint="default"/>
+      </w:rPr>
+    </w:lvl>
+    <w:lvl w:ilvl="1" w:tplc="04100003" w:tentative="1">
+      <w:start w:val="1"/>
+      <w:numFmt w:val="bullet"/>
+      <w:lvlText w:val="o"/>
+      <w:lvlJc w:val="left"/>
+      <w:pPr>
+        <w:ind w:left="1440" w:hanging="360"/>
+      </w:pPr>
+      <w:rPr>
+        <w:rFonts w:ascii="Courier New" w:hAnsi="Courier New" w:cs="Courier New" w:hint="default"/>
+      </w:rPr>
+    </w:lvl>
+    <w:lvl w:ilvl="2" w:tplc="04100005" w:tentative="1">
+      <w:start w:val="1"/>
+      <w:numFmt w:val="bullet"/>
+      <w:lvlText w:val=""/>
+      <w:lvlJc w:val="left"/>
+      <w:pPr>
+        <w:ind w:left="2160" w:hanging="360"/>
+      </w:pPr>
+      <w:rPr>
+        <w:rFonts w:ascii="Wingdings" w:hAnsi="Wingdings" w:hint="default"/>
+      </w:rPr>
+    </w:lvl>
+    <w:lvl w:ilvl="3" w:tplc="04100001" w:tentative="1">
+      <w:start w:val="1"/>
+      <w:numFmt w:val="bullet"/>
+      <w:lvlText w:val=""/>
+      <w:lvlJc w:val="left"/>
+      <w:pPr>
+        <w:ind w:left="2880" w:hanging="360"/>
+      </w:pPr>
+      <w:rPr>
+        <w:rFonts w:ascii="Symbol" w:hAnsi="Symbol" w:hint="default"/>
+      </w:rPr>
+    </w:lvl>
+    <w:lvl w:ilvl="4" w:tplc="04100003" w:tentative="1">
+      <w:start w:val="1"/>
+      <w:numFmt w:val="bullet"/>
+      <w:lvlText w:val="o"/>
+      <w:lvlJc w:val="left"/>
+      <w:pPr>
+        <w:ind w:left="3600" w:hanging="360"/>
+      </w:pPr>
+      <w:rPr>
+        <w:rFonts w:ascii="Courier New" w:hAnsi="Courier New" w:cs="Courier New" w:hint="default"/>
+      </w:rPr>
+    </w:lvl>
+    <w:lvl w:ilvl="5" w:tplc="04100005" w:tentative="1">
+      <w:start w:val="1"/>
+      <w:numFmt w:val="bullet"/>
+      <w:lvlText w:val=""/>
+      <w:lvlJc w:val="left"/>
+      <w:pPr>
+        <w:ind w:left="4320" w:hanging="360"/>
+      </w:pPr>
+      <w:rPr>
+        <w:rFonts w:ascii="Wingdings" w:hAnsi="Wingdings" w:hint="default"/>
+      </w:rPr>
+    </w:lvl>
+    <w:lvl w:ilvl="6" w:tplc="04100001" w:tentative="1">
+      <w:start w:val="1"/>
+      <w:numFmt w:val="bullet"/>
+      <w:lvlText w:val=""/>
+      <w:lvlJc w:val="left"/>
+      <w:pPr>
+        <w:ind w:left="5040" w:hanging="360"/>
+      </w:pPr>
+      <w:rPr>
+        <w:rFonts w:ascii="Symbol" w:hAnsi="Symbol" w:hint="default"/>
+      </w:rPr>
+    </w:lvl>
+    <w:lvl w:ilvl="7" w:tplc="04100003" w:tentative="1">
+      <w:start w:val="1"/>
+      <w:numFmt w:val="bullet"/>
+      <w:lvlText w:val="o"/>
+      <w:lvlJc w:val="left"/>
+      <w:pPr>
+        <w:ind w:left="5760" w:hanging="360"/>
+      </w:pPr>
+      <w:rPr>
+        <w:rFonts w:ascii="Courier New" w:hAnsi="Courier New" w:cs="Courier New" w:hint="default"/>
+      </w:rPr>
+    </w:lvl>
+    <w:lvl w:ilvl="8" w:tplc="04100005" w:tentative="1">
+      <w:start w:val="1"/>
+      <w:numFmt w:val="bullet"/>
+      <w:lvlText w:val=""/>
+      <w:lvlJc w:val="left"/>
+      <w:pPr>
+        <w:ind w:left="6480" w:hanging="360"/>
+      </w:pPr>
+      <w:rPr>
+        <w:rFonts w:ascii="Wingdings" w:hAnsi="Wingdings" w:hint="default"/>
+      </w:rPr>
+    </w:lvl>
+  </w:abstractNum>
+  <w:abstractNum w:abstractNumId="5" w15:restartNumberingAfterBreak="0">
     <w:nsid w:val="13AA113C"/>
     <w:multiLevelType w:val="multilevel"/>
     <w:tmpl w:val="BB72A07E"/>
@@ -4166,7 +4244,7 @@
       </w:rPr>
     </w:lvl>
   </w:abstractNum>
-  <w:abstractNum w:abstractNumId="5" w15:restartNumberingAfterBreak="0">
+  <w:abstractNum w:abstractNumId="6" w15:restartNumberingAfterBreak="0">
     <w:nsid w:val="20DF39C6"/>
     <w:multiLevelType w:val="multilevel"/>
     <w:tmpl w:val="615A3282"/>
@@ -4315,7 +4393,7 @@
       </w:rPr>
     </w:lvl>
   </w:abstractNum>
-  <w:abstractNum w:abstractNumId="6" w15:restartNumberingAfterBreak="0">
+  <w:abstractNum w:abstractNumId="7" w15:restartNumberingAfterBreak="0">
     <w:nsid w:val="21E808AB"/>
     <w:multiLevelType w:val="hybridMultilevel"/>
     <w:tmpl w:val="836AEE4A"/>
@@ -4401,7 +4479,7 @@
       </w:pPr>
     </w:lvl>
   </w:abstractNum>
-  <w:abstractNum w:abstractNumId="7" w15:restartNumberingAfterBreak="0">
+  <w:abstractNum w:abstractNumId="8" w15:restartNumberingAfterBreak="0">
     <w:nsid w:val="42EF1C27"/>
     <w:multiLevelType w:val="multilevel"/>
     <w:tmpl w:val="58C4F23A"/>
@@ -4550,7 +4628,7 @@
       </w:rPr>
     </w:lvl>
   </w:abstractNum>
-  <w:abstractNum w:abstractNumId="8" w15:restartNumberingAfterBreak="0">
+  <w:abstractNum w:abstractNumId="9" w15:restartNumberingAfterBreak="0">
     <w:nsid w:val="49CF4EFF"/>
     <w:multiLevelType w:val="hybridMultilevel"/>
     <w:tmpl w:val="FE34A294"/>
@@ -4636,7 +4714,7 @@
       </w:pPr>
     </w:lvl>
   </w:abstractNum>
-  <w:abstractNum w:abstractNumId="9" w15:restartNumberingAfterBreak="0">
+  <w:abstractNum w:abstractNumId="10" w15:restartNumberingAfterBreak="0">
     <w:nsid w:val="4B497FE2"/>
     <w:multiLevelType w:val="multilevel"/>
     <w:tmpl w:val="9482C44E"/>
@@ -4785,7 +4863,7 @@
       </w:rPr>
     </w:lvl>
   </w:abstractNum>
-  <w:abstractNum w:abstractNumId="10" w15:restartNumberingAfterBreak="0">
+  <w:abstractNum w:abstractNumId="11" w15:restartNumberingAfterBreak="0">
     <w:nsid w:val="53D4460E"/>
     <w:multiLevelType w:val="multilevel"/>
     <w:tmpl w:val="B81A336E"/>
@@ -4934,7 +5012,7 @@
       </w:rPr>
     </w:lvl>
   </w:abstractNum>
-  <w:abstractNum w:abstractNumId="11" w15:restartNumberingAfterBreak="0">
+  <w:abstractNum w:abstractNumId="12" w15:restartNumberingAfterBreak="0">
     <w:nsid w:val="65A70B33"/>
     <w:multiLevelType w:val="multilevel"/>
     <w:tmpl w:val="C5607C36"/>
@@ -5083,7 +5161,120 @@
       </w:rPr>
     </w:lvl>
   </w:abstractNum>
-  <w:abstractNum w:abstractNumId="12" w15:restartNumberingAfterBreak="0">
+  <w:abstractNum w:abstractNumId="13" w15:restartNumberingAfterBreak="0">
+    <w:nsid w:val="67F50229"/>
+    <w:multiLevelType w:val="hybridMultilevel"/>
+    <w:tmpl w:val="15C0C496"/>
+    <w:lvl w:ilvl="0" w:tplc="04100001">
+      <w:start w:val="1"/>
+      <w:numFmt w:val="bullet"/>
+      <w:lvlText w:val=""/>
+      <w:lvlJc w:val="left"/>
+      <w:pPr>
+        <w:ind w:left="720" w:hanging="360"/>
+      </w:pPr>
+      <w:rPr>
+        <w:rFonts w:ascii="Symbol" w:hAnsi="Symbol" w:hint="default"/>
+      </w:rPr>
+    </w:lvl>
+    <w:lvl w:ilvl="1" w:tplc="04100003" w:tentative="1">
+      <w:start w:val="1"/>
+      <w:numFmt w:val="bullet"/>
+      <w:lvlText w:val="o"/>
+      <w:lvlJc w:val="left"/>
+      <w:pPr>
+        <w:ind w:left="1440" w:hanging="360"/>
+      </w:pPr>
+      <w:rPr>
+        <w:rFonts w:ascii="Courier New" w:hAnsi="Courier New" w:cs="Courier New" w:hint="default"/>
+      </w:rPr>
+    </w:lvl>
+    <w:lvl w:ilvl="2" w:tplc="04100005" w:tentative="1">
+      <w:start w:val="1"/>
+      <w:numFmt w:val="bullet"/>
+      <w:lvlText w:val=""/>
+      <w:lvlJc w:val="left"/>
+      <w:pPr>
+        <w:ind w:left="2160" w:hanging="360"/>
+      </w:pPr>
+      <w:rPr>
+        <w:rFonts w:ascii="Wingdings" w:hAnsi="Wingdings" w:hint="default"/>
+      </w:rPr>
+    </w:lvl>
+    <w:lvl w:ilvl="3" w:tplc="04100001" w:tentative="1">
+      <w:start w:val="1"/>
+      <w:numFmt w:val="bullet"/>
+      <w:lvlText w:val=""/>
+      <w:lvlJc w:val="left"/>
+      <w:pPr>
+        <w:ind w:left="2880" w:hanging="360"/>
+      </w:pPr>
+      <w:rPr>
+        <w:rFonts w:ascii="Symbol" w:hAnsi="Symbol" w:hint="default"/>
+      </w:rPr>
+    </w:lvl>
+    <w:lvl w:ilvl="4" w:tplc="04100003" w:tentative="1">
+      <w:start w:val="1"/>
+      <w:numFmt w:val="bullet"/>
+      <w:lvlText w:val="o"/>
+      <w:lvlJc w:val="left"/>
+      <w:pPr>
+        <w:ind w:left="3600" w:hanging="360"/>
+      </w:pPr>
+      <w:rPr>
+        <w:rFonts w:ascii="Courier New" w:hAnsi="Courier New" w:cs="Courier New" w:hint="default"/>
+      </w:rPr>
+    </w:lvl>
+    <w:lvl w:ilvl="5" w:tplc="04100005" w:tentative="1">
+      <w:start w:val="1"/>
+      <w:numFmt w:val="bullet"/>
+      <w:lvlText w:val=""/>
+      <w:lvlJc w:val="left"/>
+      <w:pPr>
+        <w:ind w:left="4320" w:hanging="360"/>
+      </w:pPr>
+      <w:rPr>
+        <w:rFonts w:ascii="Wingdings" w:hAnsi="Wingdings" w:hint="default"/>
+      </w:rPr>
+    </w:lvl>
+    <w:lvl w:ilvl="6" w:tplc="04100001" w:tentative="1">
+      <w:start w:val="1"/>
+      <w:numFmt w:val="bullet"/>
+      <w:lvlText w:val=""/>
+      <w:lvlJc w:val="left"/>
+      <w:pPr>
+        <w:ind w:left="5040" w:hanging="360"/>
+      </w:pPr>
+      <w:rPr>
+        <w:rFonts w:ascii="Symbol" w:hAnsi="Symbol" w:hint="default"/>
+      </w:rPr>
+    </w:lvl>
+    <w:lvl w:ilvl="7" w:tplc="04100003" w:tentative="1">
+      <w:start w:val="1"/>
+      <w:numFmt w:val="bullet"/>
+      <w:lvlText w:val="o"/>
+      <w:lvlJc w:val="left"/>
+      <w:pPr>
+        <w:ind w:left="5760" w:hanging="360"/>
+      </w:pPr>
+      <w:rPr>
+        <w:rFonts w:ascii="Courier New" w:hAnsi="Courier New" w:cs="Courier New" w:hint="default"/>
+      </w:rPr>
+    </w:lvl>
+    <w:lvl w:ilvl="8" w:tplc="04100005" w:tentative="1">
+      <w:start w:val="1"/>
+      <w:numFmt w:val="bullet"/>
+      <w:lvlText w:val=""/>
+      <w:lvlJc w:val="left"/>
+      <w:pPr>
+        <w:ind w:left="6480" w:hanging="360"/>
+      </w:pPr>
+      <w:rPr>
+        <w:rFonts w:ascii="Wingdings" w:hAnsi="Wingdings" w:hint="default"/>
+      </w:rPr>
+    </w:lvl>
+  </w:abstractNum>
+  <w:abstractNum w:abstractNumId="14" w15:restartNumberingAfterBreak="0">
     <w:nsid w:val="699E2F66"/>
     <w:multiLevelType w:val="multilevel"/>
     <w:tmpl w:val="126E67B8"/>
@@ -5232,7 +5423,120 @@
       </w:rPr>
     </w:lvl>
   </w:abstractNum>
-  <w:abstractNum w:abstractNumId="13" w15:restartNumberingAfterBreak="0">
+  <w:abstractNum w:abstractNumId="15" w15:restartNumberingAfterBreak="0">
+    <w:nsid w:val="70595ADD"/>
+    <w:multiLevelType w:val="hybridMultilevel"/>
+    <w:tmpl w:val="55449DA4"/>
+    <w:lvl w:ilvl="0" w:tplc="04100001">
+      <w:start w:val="1"/>
+      <w:numFmt w:val="bullet"/>
+      <w:lvlText w:val=""/>
+      <w:lvlJc w:val="left"/>
+      <w:pPr>
+        <w:ind w:left="780" w:hanging="360"/>
+      </w:pPr>
+      <w:rPr>
+        <w:rFonts w:ascii="Symbol" w:hAnsi="Symbol" w:hint="default"/>
+      </w:rPr>
+    </w:lvl>
+    <w:lvl w:ilvl="1" w:tplc="04100003" w:tentative="1">
+      <w:start w:val="1"/>
+      <w:numFmt w:val="bullet"/>
+      <w:lvlText w:val="o"/>
+      <w:lvlJc w:val="left"/>
+      <w:pPr>
+        <w:ind w:left="1500" w:hanging="360"/>
+      </w:pPr>
+      <w:rPr>
+        <w:rFonts w:ascii="Courier New" w:hAnsi="Courier New" w:cs="Courier New" w:hint="default"/>
+      </w:rPr>
+    </w:lvl>
+    <w:lvl w:ilvl="2" w:tplc="04100005" w:tentative="1">
+      <w:start w:val="1"/>
+      <w:numFmt w:val="bullet"/>
+      <w:lvlText w:val=""/>
+      <w:lvlJc w:val="left"/>
+      <w:pPr>
+        <w:ind w:left="2220" w:hanging="360"/>
+      </w:pPr>
+      <w:rPr>
+        <w:rFonts w:ascii="Wingdings" w:hAnsi="Wingdings" w:hint="default"/>
+      </w:rPr>
+    </w:lvl>
+    <w:lvl w:ilvl="3" w:tplc="04100001" w:tentative="1">
+      <w:start w:val="1"/>
+      <w:numFmt w:val="bullet"/>
+      <w:lvlText w:val=""/>
+      <w:lvlJc w:val="left"/>
+      <w:pPr>
+        <w:ind w:left="2940" w:hanging="360"/>
+      </w:pPr>
+      <w:rPr>
+        <w:rFonts w:ascii="Symbol" w:hAnsi="Symbol" w:hint="default"/>
+      </w:rPr>
+    </w:lvl>
+    <w:lvl w:ilvl="4" w:tplc="04100003" w:tentative="1">
+      <w:start w:val="1"/>
+      <w:numFmt w:val="bullet"/>
+      <w:lvlText w:val="o"/>
+      <w:lvlJc w:val="left"/>
+      <w:pPr>
+        <w:ind w:left="3660" w:hanging="360"/>
+      </w:pPr>
+      <w:rPr>
+        <w:rFonts w:ascii="Courier New" w:hAnsi="Courier New" w:cs="Courier New" w:hint="default"/>
+      </w:rPr>
+    </w:lvl>
+    <w:lvl w:ilvl="5" w:tplc="04100005" w:tentative="1">
+      <w:start w:val="1"/>
+      <w:numFmt w:val="bullet"/>
+      <w:lvlText w:val=""/>
+      <w:lvlJc w:val="left"/>
+      <w:pPr>
+        <w:ind w:left="4380" w:hanging="360"/>
+      </w:pPr>
+      <w:rPr>
+        <w:rFonts w:ascii="Wingdings" w:hAnsi="Wingdings" w:hint="default"/>
+      </w:rPr>
+    </w:lvl>
+    <w:lvl w:ilvl="6" w:tplc="04100001" w:tentative="1">
+      <w:start w:val="1"/>
+      <w:numFmt w:val="bullet"/>
+      <w:lvlText w:val=""/>
+      <w:lvlJc w:val="left"/>
+      <w:pPr>
+        <w:ind w:left="5100" w:hanging="360"/>
+      </w:pPr>
+      <w:rPr>
+        <w:rFonts w:ascii="Symbol" w:hAnsi="Symbol" w:hint="default"/>
+      </w:rPr>
+    </w:lvl>
+    <w:lvl w:ilvl="7" w:tplc="04100003" w:tentative="1">
+      <w:start w:val="1"/>
+      <w:numFmt w:val="bullet"/>
+      <w:lvlText w:val="o"/>
+      <w:lvlJc w:val="left"/>
+      <w:pPr>
+        <w:ind w:left="5820" w:hanging="360"/>
+      </w:pPr>
+      <w:rPr>
+        <w:rFonts w:ascii="Courier New" w:hAnsi="Courier New" w:cs="Courier New" w:hint="default"/>
+      </w:rPr>
+    </w:lvl>
+    <w:lvl w:ilvl="8" w:tplc="04100005" w:tentative="1">
+      <w:start w:val="1"/>
+      <w:numFmt w:val="bullet"/>
+      <w:lvlText w:val=""/>
+      <w:lvlJc w:val="left"/>
+      <w:pPr>
+        <w:ind w:left="6540" w:hanging="360"/>
+      </w:pPr>
+      <w:rPr>
+        <w:rFonts w:ascii="Wingdings" w:hAnsi="Wingdings" w:hint="default"/>
+      </w:rPr>
+    </w:lvl>
+  </w:abstractNum>
+  <w:abstractNum w:abstractNumId="16" w15:restartNumberingAfterBreak="0">
     <w:nsid w:val="7DDE7F5A"/>
     <w:multiLevelType w:val="multilevel"/>
     <w:tmpl w:val="FE6E5886"/>
@@ -5382,46 +5686,55 @@
     </w:lvl>
   </w:abstractNum>
   <w:num w:numId="1" w16cid:durableId="857431687">
-    <w:abstractNumId w:val="6"/>
+    <w:abstractNumId w:val="7"/>
   </w:num>
   <w:num w:numId="2" w16cid:durableId="1135026275">
-    <w:abstractNumId w:val="4"/>
+    <w:abstractNumId w:val="5"/>
   </w:num>
   <w:num w:numId="3" w16cid:durableId="531265717">
     <w:abstractNumId w:val="2"/>
   </w:num>
   <w:num w:numId="4" w16cid:durableId="842744174">
-    <w:abstractNumId w:val="8"/>
+    <w:abstractNumId w:val="9"/>
   </w:num>
   <w:num w:numId="5" w16cid:durableId="1276984698">
-    <w:abstractNumId w:val="9"/>
+    <w:abstractNumId w:val="10"/>
   </w:num>
   <w:num w:numId="6" w16cid:durableId="484513255">
-    <w:abstractNumId w:val="7"/>
+    <w:abstractNumId w:val="8"/>
   </w:num>
   <w:num w:numId="7" w16cid:durableId="1815179393">
     <w:abstractNumId w:val="0"/>
   </w:num>
   <w:num w:numId="8" w16cid:durableId="1330673787">
-    <w:abstractNumId w:val="13"/>
+    <w:abstractNumId w:val="16"/>
   </w:num>
   <w:num w:numId="9" w16cid:durableId="1098329659">
+    <w:abstractNumId w:val="12"/>
+  </w:num>
+  <w:num w:numId="10" w16cid:durableId="925385384">
     <w:abstractNumId w:val="11"/>
   </w:num>
-  <w:num w:numId="10" w16cid:durableId="925385384">
-    <w:abstractNumId w:val="10"/>
-  </w:num>
   <w:num w:numId="11" w16cid:durableId="1266842749">
-    <w:abstractNumId w:val="12"/>
+    <w:abstractNumId w:val="14"/>
   </w:num>
   <w:num w:numId="12" w16cid:durableId="374736442">
-    <w:abstractNumId w:val="5"/>
+    <w:abstractNumId w:val="6"/>
   </w:num>
   <w:num w:numId="13" w16cid:durableId="158622619">
     <w:abstractNumId w:val="3"/>
   </w:num>
   <w:num w:numId="14" w16cid:durableId="200872130">
     <w:abstractNumId w:val="1"/>
+  </w:num>
+  <w:num w:numId="15" w16cid:durableId="1188256723">
+    <w:abstractNumId w:val="15"/>
+  </w:num>
+  <w:num w:numId="16" w16cid:durableId="520121898">
+    <w:abstractNumId w:val="4"/>
+  </w:num>
+  <w:num w:numId="17" w16cid:durableId="488906786">
+    <w:abstractNumId w:val="13"/>
   </w:num>
 </w:numbering>
 </file>
@@ -6029,7 +6342,6 @@
   <w:style w:type="character" w:default="1" w:styleId="Carpredefinitoparagrafo">
     <w:name w:val="Default Paragraph Font"/>
     <w:uiPriority w:val="1"/>
-    <w:semiHidden/>
     <w:unhideWhenUsed/>
   </w:style>
   <w:style w:type="table" w:default="1" w:styleId="Tabellanormale">

</xml_diff>